<commit_message>
Añadido puntos de inclusión y extensión
Añadido puntos de inclusión y puntos de extensión del caso de uso
</commit_message>
<xml_diff>
--- a/Desarrollo/SISH/Análisis/SISH_DECUS_007.docx
+++ b/Desarrollo/SISH/Análisis/SISH_DECUS_007.docx
@@ -176,7 +176,16 @@
           <w:sz w:val="24"/>
           <w:szCs w:val="24"/>
         </w:rPr>
-        <w:t>Versión 1.0</w:t>
+        <w:t>Versión 1.</w:t>
+      </w:r>
+      <w:r>
+        <w:rPr>
+          <w:rFonts w:ascii="Times New Roman" w:eastAsia="Times New Roman" w:hAnsi="Times New Roman" w:cs="Times New Roman"/>
+          <w:b/>
+          <w:sz w:val="24"/>
+          <w:szCs w:val="24"/>
+        </w:rPr>
+        <w:t>1</w:t>
       </w:r>
     </w:p>
     <w:p>
@@ -205,7 +214,18 @@
           <w:szCs w:val="36"/>
         </w:rPr>
         <w:lastRenderedPageBreak/>
-        <w:t>Historial de Revisiones</w:t>
+        <w:t>Historial de R</w:t>
+      </w:r>
+      <w:bookmarkStart w:id="0" w:name="_GoBack"/>
+      <w:bookmarkEnd w:id="0"/>
+      <w:r>
+        <w:rPr>
+          <w:rFonts w:ascii="Times New Roman" w:eastAsia="Times New Roman" w:hAnsi="Times New Roman" w:cs="Times New Roman"/>
+          <w:b/>
+          <w:sz w:val="36"/>
+          <w:szCs w:val="36"/>
+        </w:rPr>
+        <w:t>evisiones</w:t>
       </w:r>
     </w:p>
     <w:tbl>
@@ -507,6 +527,9 @@
               <w:jc w:val="center"/>
             </w:pPr>
             <w:r>
+              <w:t>08/10/2019</w:t>
+            </w:r>
+            <w:r>
               <w:t xml:space="preserve"> </w:t>
             </w:r>
           </w:p>
@@ -533,6 +556,9 @@
               <w:jc w:val="center"/>
             </w:pPr>
             <w:r>
+              <w:t>1.1</w:t>
+            </w:r>
+            <w:r>
               <w:t xml:space="preserve"> </w:t>
             </w:r>
           </w:p>
@@ -559,7 +585,7 @@
               <w:jc w:val="center"/>
             </w:pPr>
             <w:r>
-              <w:t xml:space="preserve"> </w:t>
+              <w:t>Añadido puntos de extensión y puntos de inclusión</w:t>
             </w:r>
           </w:p>
         </w:tc>
@@ -586,6 +612,9 @@
             </w:pPr>
             <w:r>
               <w:t xml:space="preserve"> </w:t>
+            </w:r>
+            <w:r>
+              <w:t>Carlos San Bartolomé</w:t>
             </w:r>
           </w:p>
         </w:tc>
@@ -1872,7 +1901,7 @@
           <w:color w:val="auto"/>
         </w:rPr>
       </w:pPr>
-      <w:bookmarkStart w:id="0" w:name="_Toc21446626"/>
+      <w:bookmarkStart w:id="1" w:name="_Toc21446626"/>
       <w:r>
         <w:rPr>
           <w:b/>
@@ -1881,7 +1910,7 @@
         </w:rPr>
         <w:t>Verificar solicitud apertura local</w:t>
       </w:r>
-      <w:bookmarkEnd w:id="0"/>
+      <w:bookmarkEnd w:id="1"/>
     </w:p>
     <w:p>
       <w:pPr>
@@ -1897,7 +1926,7 @@
           <w:color w:val="auto"/>
         </w:rPr>
       </w:pPr>
-      <w:bookmarkStart w:id="1" w:name="_Toc21446627"/>
+      <w:bookmarkStart w:id="2" w:name="_Toc21446627"/>
       <w:r>
         <w:rPr>
           <w:b/>
@@ -1906,7 +1935,7 @@
         </w:rPr>
         <w:t>Descripción</w:t>
       </w:r>
-      <w:bookmarkEnd w:id="1"/>
+      <w:bookmarkEnd w:id="2"/>
     </w:p>
     <w:p>
       <w:pPr>
@@ -1914,13 +1943,7 @@
         <w:ind w:left="1134"/>
       </w:pPr>
       <w:r>
-        <w:t>El sistema verifica si existe una solicitud de apertura de cerradura de forma local,</w:t>
-      </w:r>
-      <w:r>
-        <w:t xml:space="preserve"> </w:t>
-      </w:r>
-      <w:r>
-        <w:t xml:space="preserve">verificando si se ha ingresado un pin mediante el </w:t>
+        <w:t xml:space="preserve">El sistema verifica si existe una solicitud de apertura de cerradura de forma local, verificando si se ha ingresado un pin mediante el </w:t>
       </w:r>
       <w:proofErr w:type="spellStart"/>
       <w:r>
@@ -1928,19 +1951,7 @@
       </w:r>
       <w:proofErr w:type="spellEnd"/>
       <w:r>
-        <w:t xml:space="preserve"> de la puerta y si se</w:t>
-      </w:r>
-      <w:r>
-        <w:t xml:space="preserve"> </w:t>
-      </w:r>
-      <w:r>
-        <w:t>encuentra algún rostro conocido detectado. De ser así se abre la cerradura (caso</w:t>
-      </w:r>
-      <w:r>
-        <w:t xml:space="preserve"> </w:t>
-      </w:r>
-      <w:r>
-        <w:t>extendido)</w:t>
+        <w:t xml:space="preserve"> de la puerta y si se encuentra algún rostro conocido detectado. De ser así se abre la cerradura (caso extendido)</w:t>
       </w:r>
     </w:p>
     <w:p>
@@ -1956,7 +1967,7 @@
           <w:color w:val="auto"/>
         </w:rPr>
       </w:pPr>
-      <w:bookmarkStart w:id="2" w:name="_Toc21446628"/>
+      <w:bookmarkStart w:id="3" w:name="_Toc21446628"/>
       <w:r>
         <w:rPr>
           <w:b/>
@@ -1965,7 +1976,7 @@
         </w:rPr>
         <w:t>Flujo de Eventos</w:t>
       </w:r>
-      <w:bookmarkEnd w:id="2"/>
+      <w:bookmarkEnd w:id="3"/>
     </w:p>
     <w:p>
       <w:pPr>
@@ -1981,7 +1992,7 @@
           <w:color w:val="auto"/>
         </w:rPr>
       </w:pPr>
-      <w:bookmarkStart w:id="3" w:name="_Toc21446629"/>
+      <w:bookmarkStart w:id="4" w:name="_Toc21446629"/>
       <w:r>
         <w:rPr>
           <w:b/>
@@ -1990,7 +2001,7 @@
         </w:rPr>
         <w:t>Flujo Básico</w:t>
       </w:r>
-      <w:bookmarkEnd w:id="3"/>
+      <w:bookmarkEnd w:id="4"/>
     </w:p>
     <w:p>
       <w:pPr>
@@ -1998,13 +2009,7 @@
         <w:ind w:left="1276"/>
       </w:pPr>
       <w:r>
-        <w:t>1. El sistema ejecuta el caso de uso incluido «Reconocer rostros» e identifica un rostro</w:t>
-      </w:r>
-      <w:r>
-        <w:t xml:space="preserve"> </w:t>
-      </w:r>
-      <w:r>
-        <w:t>conocido.</w:t>
+        <w:t>1. El sistema ejecuta el caso de uso incluido «Reconocer rostros» e identifica un rostro conocido.</w:t>
       </w:r>
     </w:p>
     <w:p>
@@ -2040,16 +2045,8 @@
         <w:ind w:left="1276"/>
       </w:pPr>
       <w:r>
-        <w:t>5. El sistema ejecuta el caso de uso extendido «Abrir cerradura», abriendo así la</w:t>
-      </w:r>
-      <w:r>
-        <w:t xml:space="preserve"> </w:t>
-      </w:r>
-      <w:r>
-        <w:t>puerta.</w:t>
-      </w:r>
-      <w:bookmarkStart w:id="4" w:name="_GoBack"/>
-      <w:bookmarkEnd w:id="4"/>
+        <w:t>5. El sistema ejecuta el caso de uso extendido «Abrir cerradura», abriendo así la puerta.</w:t>
+      </w:r>
     </w:p>
     <w:p>
       <w:pPr>
@@ -2107,13 +2104,7 @@
         <w:ind w:left="1843"/>
       </w:pPr>
       <w:r>
-        <w:t>El sistema detecta que el pin ingresado es incorrecto, este flujo se produce en</w:t>
-      </w:r>
-      <w:r>
-        <w:t xml:space="preserve"> </w:t>
-      </w:r>
-      <w:r>
-        <w:t>el punto 4. Se retorna al punto 1.</w:t>
+        <w:t>El sistema detecta que el pin ingresado es incorrecto, este flujo se produce en el punto 4. Se retorna al punto 1.</w:t>
       </w:r>
     </w:p>
     <w:p>
@@ -2307,13 +2298,131 @@
         <w:ind w:left="709"/>
       </w:pPr>
       <w:r>
-        <w:t xml:space="preserve">Se envía una señal que se evaluará en el caso de uso extendido </w:t>
-      </w:r>
-      <w:r>
-        <w:t>«Abrir cerradura»</w:t>
-      </w:r>
-      <w:r>
-        <w:t>.</w:t>
+        <w:t>Se envía una señal que se evaluará en el caso de uso extendido «Abrir cerradura».</w:t>
+      </w:r>
+    </w:p>
+    <w:p>
+      <w:pPr>
+        <w:pStyle w:val="Ttulo2"/>
+        <w:numPr>
+          <w:ilvl w:val="0"/>
+          <w:numId w:val="1"/>
+        </w:numPr>
+        <w:rPr>
+          <w:b/>
+          <w:bCs/>
+          <w:color w:val="auto"/>
+        </w:rPr>
+      </w:pPr>
+      <w:bookmarkStart w:id="13" w:name="_Toc21385692"/>
+      <w:r>
+        <w:rPr>
+          <w:b/>
+          <w:bCs/>
+          <w:color w:val="auto"/>
+        </w:rPr>
+        <w:t xml:space="preserve">Puntos de </w:t>
+      </w:r>
+      <w:bookmarkEnd w:id="13"/>
+      <w:r>
+        <w:rPr>
+          <w:b/>
+          <w:bCs/>
+          <w:color w:val="auto"/>
+        </w:rPr>
+        <w:t>Extensión</w:t>
+      </w:r>
+    </w:p>
+    <w:p>
+      <w:pPr>
+        <w:pStyle w:val="Ttulo3"/>
+        <w:numPr>
+          <w:ilvl w:val="1"/>
+          <w:numId w:val="1"/>
+        </w:numPr>
+        <w:ind w:left="1276" w:hanging="425"/>
+        <w:rPr>
+          <w:b/>
+          <w:bCs/>
+          <w:color w:val="auto"/>
+        </w:rPr>
+      </w:pPr>
+      <w:r>
+        <w:rPr>
+          <w:b/>
+          <w:bCs/>
+          <w:color w:val="auto"/>
+        </w:rPr>
+        <w:t>Abrir Cerradura</w:t>
+      </w:r>
+    </w:p>
+    <w:p>
+      <w:pPr>
+        <w:spacing w:before="240" w:after="240"/>
+        <w:ind w:left="1276"/>
+      </w:pPr>
+      <w:r>
+        <w:t>Si la señal de apertura es verdadera, se ejecuta el punto de extensión señalado.</w:t>
+      </w:r>
+    </w:p>
+    <w:p>
+      <w:pPr>
+        <w:pStyle w:val="Ttulo2"/>
+        <w:numPr>
+          <w:ilvl w:val="0"/>
+          <w:numId w:val="1"/>
+        </w:numPr>
+        <w:rPr>
+          <w:b/>
+          <w:bCs/>
+          <w:color w:val="auto"/>
+        </w:rPr>
+      </w:pPr>
+      <w:r>
+        <w:rPr>
+          <w:b/>
+          <w:bCs/>
+          <w:color w:val="auto"/>
+        </w:rPr>
+        <w:t>Puntos de Inclusión</w:t>
+      </w:r>
+    </w:p>
+    <w:p>
+      <w:pPr>
+        <w:pStyle w:val="Ttulo3"/>
+        <w:numPr>
+          <w:ilvl w:val="1"/>
+          <w:numId w:val="1"/>
+        </w:numPr>
+        <w:ind w:left="1276" w:hanging="425"/>
+        <w:rPr>
+          <w:b/>
+          <w:bCs/>
+          <w:color w:val="auto"/>
+        </w:rPr>
+      </w:pPr>
+      <w:r>
+        <w:rPr>
+          <w:b/>
+          <w:bCs/>
+          <w:color w:val="auto"/>
+        </w:rPr>
+        <w:t>Reconocer Rostros</w:t>
+      </w:r>
+    </w:p>
+    <w:p>
+      <w:pPr>
+        <w:spacing w:before="240" w:after="240"/>
+        <w:ind w:left="1276"/>
+      </w:pPr>
+      <w:r>
+        <w:t>El sistema requiere de algún rostro conocido para poder seguir con este caso de</w:t>
+      </w:r>
+      <w:r>
+        <w:t xml:space="preserve"> </w:t>
+      </w:r>
+      <w:r>
+        <w:t>uso.</w:t>
       </w:r>
     </w:p>
     <w:sectPr>
@@ -2504,7 +2613,16 @@
               <w:sz w:val="20"/>
               <w:szCs w:val="20"/>
             </w:rPr>
-            <w:t>  Versión:           1.0</w:t>
+            <w:t>  Versión:           1.</w:t>
+          </w:r>
+          <w:r>
+            <w:rPr>
+              <w:rFonts w:ascii="Times New Roman" w:eastAsia="Times New Roman" w:hAnsi="Times New Roman" w:cs="Times New Roman"/>
+              <w:color w:val="000000"/>
+              <w:sz w:val="20"/>
+              <w:szCs w:val="20"/>
+            </w:rPr>
+            <w:t>1</w:t>
           </w:r>
         </w:p>
       </w:tc>
@@ -3785,7 +3903,7 @@
 </file>
 
 <file path=customXml/itemProps1.xml><?xml version="1.0" encoding="utf-8"?>
-<ds:datastoreItem xmlns:ds="http://schemas.openxmlformats.org/officeDocument/2006/customXml" ds:itemID="{D2139422-BE01-4A2D-B07E-14DCFDD36A40}">
+<ds:datastoreItem xmlns:ds="http://schemas.openxmlformats.org/officeDocument/2006/customXml" ds:itemID="{4A6996A8-6984-40A0-89BC-DC9700C6CC20}">
   <ds:schemaRefs>
     <ds:schemaRef ds:uri="http://schemas.openxmlformats.org/officeDocument/2006/bibliography"/>
   </ds:schemaRefs>

</xml_diff>